<commit_message>
fixed a bug in css file(typo which was effective on text-align)
</commit_message>
<xml_diff>
--- a/text/انتخاب دوست مناسب.docx
+++ b/text/انتخاب دوست مناسب.docx
@@ -49,7 +49,24 @@
           <w:szCs w:val="32"/>
           <w:rtl/>
         </w:rPr>
-        <w:t>دوستی‌ها زندگی را معنادارتر می‌کند و برای سلامت روحی ما مفید است</w:t>
+        <w:t>دوستی</w:t>
+      </w:r>
+      <w:r>
+        <w:rPr>
+          <w:rFonts w:asciiTheme="minorHAnsi" w:hAnsiTheme="minorHAnsi" w:cstheme="minorHAnsi"/>
+          <w:sz w:val="32"/>
+          <w:szCs w:val="32"/>
+        </w:rPr>
+        <w:t xml:space="preserve"> </w:t>
+      </w:r>
+      <w:r>
+        <w:rPr>
+          <w:rFonts w:asciiTheme="minorHAnsi" w:hAnsiTheme="minorHAnsi" w:cstheme="minorHAnsi"/>
+          <w:sz w:val="32"/>
+          <w:szCs w:val="32"/>
+          <w:rtl/>
+        </w:rPr>
+        <w:t>زندگی را معنادارتر می‌کند و برای سلامت روحی ما مفید است</w:t>
       </w:r>
       <w:r>
         <w:rPr>
@@ -66,7 +83,18 @@
           <w:szCs w:val="32"/>
           <w:rtl/>
         </w:rPr>
-        <w:t>دوستان خوب ما را حمایت عاطفی می‌کنند و باعث می‌شوند ما حس دوست داشتن و دوست داشته شدن را تجربه کنیم. این‌ها عناصر حیاتی سلامت روانی و اجتماعی ما هستند. به همین دلیل بسیار مهم است که باید دوستانمان را عاقلانه انتخاب کنیم و با آن‌ها خوب رفتار کنیم</w:t>
+        <w:t>دوستان خوب ما را حمایت عاطفی می‌کنند و باعث می‌شوند ما حس دوست داشتن و دوست داشته شدن را تجربه کنیم. این</w:t>
+      </w:r>
+      <w:bookmarkStart w:id="0" w:name="_GoBack"/>
+      <w:bookmarkEnd w:id="0"/>
+      <w:r>
+        <w:rPr>
+          <w:rFonts w:asciiTheme="minorHAnsi" w:hAnsiTheme="minorHAnsi" w:cstheme="minorHAnsi"/>
+          <w:sz w:val="32"/>
+          <w:szCs w:val="32"/>
+          <w:rtl/>
+        </w:rPr>
+        <w:t>ها عناصر حیاتی سلامت روانی و اجتماعی ما هستند. به همین دلیل بسیار مهم است که باید دوستانمان را عاقلانه انتخاب کنیم و با آن‌ها خوب رفتار کنیم</w:t>
       </w:r>
       <w:r>
         <w:rPr>
@@ -739,8 +767,6 @@
         </w:rPr>
         <w:t>6 .</w:t>
       </w:r>
-      <w:bookmarkStart w:id="0" w:name="_GoBack"/>
-      <w:bookmarkEnd w:id="0"/>
       <w:r>
         <w:rPr>
           <w:rStyle w:val="Strong"/>

</xml_diff>